<commit_message>
corrigir erro pequeno reverse dns #15
</commit_message>
<xml_diff>
--- a/relatorio2.docx
+++ b/relatorio2.docx
@@ -384,11 +384,7 @@
       </w:r>
       <w:r>
         <w:rPr/>
-        <w:t xml:space="preserve">. </w:t>
-      </w:r>
-      <w:r>
-        <w:rPr/>
-        <w:t xml:space="preserve">Para aceder ao servidor  </w:t>
+        <w:t xml:space="preserve">. Para aceder ao servidor  </w:t>
       </w:r>
       <w:r>
         <w:rPr>
@@ -420,52 +416,7 @@
           <w:i w:val="false"/>
           <w:iCs w:val="false"/>
         </w:rPr>
-        <w:t xml:space="preserve">é possível </w:t>
-      </w:r>
-      <w:r>
-        <w:rPr>
-          <w:b w:val="false"/>
-          <w:bCs w:val="false"/>
-          <w:i w:val="false"/>
-          <w:iCs w:val="false"/>
-        </w:rPr>
-        <w:t>executando o</w:t>
-      </w:r>
-      <w:r>
-        <w:rPr>
-          <w:b w:val="false"/>
-          <w:bCs w:val="false"/>
-          <w:i w:val="false"/>
-          <w:iCs w:val="false"/>
-        </w:rPr>
-        <w:t>s</w:t>
-      </w:r>
-      <w:r>
-        <w:rPr>
-          <w:b w:val="false"/>
-          <w:bCs w:val="false"/>
-          <w:i w:val="false"/>
-          <w:iCs w:val="false"/>
-        </w:rPr>
-        <w:t xml:space="preserve"> script</w:t>
-      </w:r>
-      <w:r>
-        <w:rPr>
-          <w:b w:val="false"/>
-          <w:bCs w:val="false"/>
-          <w:i w:val="false"/>
-          <w:iCs w:val="false"/>
-        </w:rPr>
-        <w:t>s</w:t>
-      </w:r>
-      <w:r>
-        <w:rPr>
-          <w:b w:val="false"/>
-          <w:bCs w:val="false"/>
-          <w:i w:val="false"/>
-          <w:iCs w:val="false"/>
-        </w:rPr>
-        <w:t>:</w:t>
+        <w:t>é possível executando os scripts:</w:t>
         <w:br/>
         <w:t xml:space="preserve"> </w:t>
         <w:tab/>
@@ -479,25 +430,7 @@
           <w:i w:val="false"/>
           <w:iCs w:val="false"/>
         </w:rPr>
-        <w:t xml:space="preserve">sh </w:t>
-      </w:r>
-      <w:r>
-        <w:rPr>
-          <w:b/>
-          <w:bCs/>
-          <w:i w:val="false"/>
-          <w:iCs w:val="false"/>
-        </w:rPr>
-        <w:t xml:space="preserve"> /</w:t>
-      </w:r>
-      <w:r>
-        <w:rPr>
-          <w:b/>
-          <w:bCs/>
-          <w:i w:val="false"/>
-          <w:iCs w:val="false"/>
-        </w:rPr>
-        <w:t>root</w:t>
+        <w:t>sh  /root</w:t>
       </w:r>
       <w:bookmarkEnd w:id="0"/>
       <w:r>
@@ -533,52 +466,7 @@
           <w:i w:val="false"/>
           <w:iCs w:val="false"/>
         </w:rPr>
-        <w:t xml:space="preserve">sh </w:t>
-      </w:r>
-      <w:r>
-        <w:rPr>
-          <w:b/>
-          <w:bCs/>
-          <w:i w:val="false"/>
-          <w:iCs w:val="false"/>
-        </w:rPr>
-        <w:t>/</w:t>
-      </w:r>
-      <w:r>
-        <w:rPr>
-          <w:b/>
-          <w:bCs/>
-          <w:i w:val="false"/>
-          <w:iCs w:val="false"/>
-        </w:rPr>
-        <w:t>root</w:t>
-      </w:r>
-      <w:r>
-        <w:rPr>
-          <w:b/>
-          <w:bCs/>
-          <w:i w:val="false"/>
-          <w:iCs w:val="false"/>
-        </w:rPr>
-        <w:t>/scripts/</w:t>
-      </w:r>
-      <w:r>
-        <w:rPr>
-          <w:b/>
-          <w:bCs/>
-          <w:i w:val="false"/>
-          <w:iCs w:val="false"/>
-        </w:rPr>
-        <w:t>adminF</w:t>
-      </w:r>
-      <w:r>
-        <w:rPr>
-          <w:b/>
-          <w:bCs/>
-          <w:i w:val="false"/>
-          <w:iCs w:val="false"/>
-        </w:rPr>
-        <w:t>ileServer.sh</w:t>
+        <w:t>sh /root/scripts/adminFileServer.sh</w:t>
       </w:r>
     </w:p>
     <w:p>
@@ -693,11 +581,7 @@
     <w:p>
       <w:pPr>
         <w:pStyle w:val="Normal"/>
-        <w:rPr>
-          <w:b w:val="false"/>
-          <w:b w:val="false"/>
-          <w:bCs w:val="false"/>
-        </w:rPr>
+        <w:rPr/>
       </w:pPr>
       <w:r>
         <w:rPr>
@@ -715,26 +599,25 @@
           <w:sz w:val="22"/>
           <w:szCs w:val="22"/>
         </w:rPr>
-        <w:t xml:space="preserve">ContaTudo </w:t>
-      </w:r>
-    </w:p>
-    <w:p>
-      <w:pPr>
-        <w:pStyle w:val="Normal"/>
-        <w:rPr>
-          <w:b/>
-          <w:b/>
-          <w:sz w:val="22"/>
-        </w:rPr>
-      </w:pPr>
-      <w:r>
-        <w:rPr>
-          <w:b w:val="false"/>
-          <w:bCs w:val="false"/>
-          <w:sz w:val="22"/>
-          <w:szCs w:val="22"/>
-        </w:rPr>
-        <w:t xml:space="preserve">Para garantir a tranferência de zonas de forma segura foi preciso criar uma chave secreta com o comando </w:t>
+        <w:t>ContaTudo</w:t>
+      </w:r>
+      <w:r>
+        <w:rPr>
+          <w:b w:val="false"/>
+          <w:bCs w:val="false"/>
+          <w:sz w:val="22"/>
+          <w:szCs w:val="22"/>
+        </w:rPr>
+        <w:t xml:space="preserve">, </w:t>
+      </w:r>
+      <w:r>
+        <w:rPr>
+          <w:b w:val="false"/>
+          <w:bCs w:val="false"/>
+          <w:sz w:val="22"/>
+          <w:szCs w:val="22"/>
+        </w:rPr>
+        <w:t xml:space="preserve">usamos o </w:t>
       </w:r>
       <w:r>
         <w:rPr>
@@ -745,92 +628,18 @@
           <w:sz w:val="22"/>
           <w:szCs w:val="22"/>
         </w:rPr>
-        <w:t>dnssec-keygen</w:t>
-      </w:r>
-      <w:r>
-        <w:rPr>
-          <w:b w:val="false"/>
-          <w:bCs w:val="false"/>
-          <w:i w:val="false"/>
-          <w:iCs w:val="false"/>
-          <w:sz w:val="22"/>
-          <w:szCs w:val="22"/>
-        </w:rPr>
-        <w:t>, que foi adicionada de seguida adicionada a configuração e indicado que a tranferência de zonas deve usar a secreta.</w:t>
-      </w:r>
-    </w:p>
-    <w:p>
-      <w:pPr>
-        <w:pStyle w:val="Normal"/>
-        <w:rPr>
-          <w:b/>
-          <w:b/>
-          <w:bCs/>
-          <w:color w:val="3333FF"/>
-          <w:sz w:val="32"/>
-          <w:szCs w:val="32"/>
-        </w:rPr>
-      </w:pPr>
-      <w:r>
-        <w:rPr>
-          <w:b/>
-          <w:bCs/>
-          <w:color w:val="3333FF"/>
-          <w:sz w:val="32"/>
-          <w:szCs w:val="32"/>
-        </w:rPr>
-        <w:t>FIREWALL e NAT</w:t>
-      </w:r>
-    </w:p>
-    <w:p>
-      <w:pPr>
-        <w:pStyle w:val="Normal"/>
-        <w:rPr>
-          <w:b/>
-          <w:b/>
-          <w:bCs/>
-          <w:sz w:val="32"/>
-          <w:szCs w:val="32"/>
-        </w:rPr>
-      </w:pPr>
-      <w:r>
-        <w:rPr>
-          <w:b/>
-          <w:bCs/>
-          <w:sz w:val="32"/>
-          <w:szCs w:val="32"/>
-        </w:rPr>
-      </w:r>
-    </w:p>
-    <w:p>
-      <w:pPr>
-        <w:pStyle w:val="Normal"/>
-        <w:rPr/>
-      </w:pPr>
-      <w:r>
-        <w:rPr>
-          <w:b/>
-          <w:bCs/>
-          <w:color w:val="3333FF"/>
-          <w:sz w:val="32"/>
-          <w:szCs w:val="32"/>
-        </w:rPr>
-        <w:t>VPN</w:t>
-      </w:r>
-    </w:p>
-    <w:p>
-      <w:pPr>
-        <w:pStyle w:val="Normal"/>
-        <w:rPr/>
-      </w:pPr>
-      <w:r>
-        <w:rPr>
-          <w:b w:val="false"/>
-          <w:bCs w:val="false"/>
-          <w:sz w:val="22"/>
-          <w:szCs w:val="22"/>
-        </w:rPr>
-        <w:t>Para a configuração do VPN, foi necessário criar certificado da C</w:t>
+        <w:t xml:space="preserve">statement allow-recursion </w:t>
+      </w:r>
+      <w:r>
+        <w:rPr>
+          <w:b w:val="false"/>
+          <w:bCs w:val="false"/>
+          <w:i w:val="false"/>
+          <w:iCs w:val="false"/>
+          <w:sz w:val="22"/>
+          <w:szCs w:val="22"/>
+        </w:rPr>
+        <w:t xml:space="preserve"> e uma </w:t>
       </w:r>
       <w:r>
         <w:rPr>
@@ -841,40 +650,55 @@
           <w:sz w:val="22"/>
           <w:szCs w:val="22"/>
         </w:rPr>
-        <w:t xml:space="preserve">ertificate Authority </w:t>
-      </w:r>
-      <w:r>
-        <w:rPr>
-          <w:b w:val="false"/>
-          <w:bCs w:val="false"/>
-          <w:i w:val="false"/>
-          <w:iCs w:val="false"/>
-          <w:sz w:val="22"/>
-          <w:szCs w:val="22"/>
-        </w:rPr>
-        <w:t>(</w:t>
-      </w:r>
-      <w:r>
-        <w:rPr>
-          <w:b/>
-          <w:bCs/>
-          <w:i w:val="false"/>
-          <w:iCs w:val="false"/>
-          <w:sz w:val="22"/>
-          <w:szCs w:val="22"/>
-        </w:rPr>
-        <w:t>CA</w:t>
-      </w:r>
-      <w:r>
-        <w:rPr>
-          <w:b w:val="false"/>
-          <w:bCs w:val="false"/>
-          <w:i w:val="false"/>
-          <w:iCs w:val="false"/>
-          <w:sz w:val="22"/>
-          <w:szCs w:val="22"/>
-        </w:rPr>
-        <w:t xml:space="preserve">), como também a criação das chaves e certificados do server (dnsHttp) e do cliente (admin). Foi também realizada a configuração dos ficheiros server- e client.conf. Para a configuração do </w:t>
+        <w:t>acl</w:t>
+      </w:r>
+      <w:r>
+        <w:rPr>
+          <w:b w:val="false"/>
+          <w:bCs w:val="false"/>
+          <w:i w:val="false"/>
+          <w:iCs w:val="false"/>
+          <w:sz w:val="22"/>
+          <w:szCs w:val="22"/>
+        </w:rPr>
+        <w:t xml:space="preserve">  apenas para gamas de </w:t>
+      </w:r>
+      <w:r>
+        <w:rPr>
+          <w:b/>
+          <w:bCs/>
+          <w:i w:val="false"/>
+          <w:iCs w:val="false"/>
+          <w:sz w:val="22"/>
+          <w:szCs w:val="22"/>
+        </w:rPr>
+        <w:t xml:space="preserve">IP </w:t>
+      </w:r>
+      <w:r>
+        <w:rPr>
+          <w:b w:val="false"/>
+          <w:bCs w:val="false"/>
+          <w:i w:val="false"/>
+          <w:iCs w:val="false"/>
+          <w:sz w:val="22"/>
+          <w:szCs w:val="22"/>
+        </w:rPr>
+        <w:t>presentes dentro da rede.</w:t>
+      </w:r>
+    </w:p>
+    <w:p>
+      <w:pPr>
+        <w:pStyle w:val="Normal"/>
+        <w:rPr/>
+      </w:pPr>
+      <w:r>
+        <w:rPr>
+          <w:b w:val="false"/>
+          <w:bCs w:val="false"/>
+          <w:sz w:val="22"/>
+          <w:szCs w:val="22"/>
+        </w:rPr>
+        <w:t xml:space="preserve">Para garantir a tranferência de zonas de forma segura foi preciso criar uma chave secreta com o comando </w:t>
       </w:r>
       <w:r>
         <w:rPr>
@@ -885,6 +709,268 @@
           <w:sz w:val="22"/>
           <w:szCs w:val="22"/>
         </w:rPr>
+        <w:t>dnssec-keygen</w:t>
+      </w:r>
+      <w:r>
+        <w:rPr>
+          <w:b w:val="false"/>
+          <w:bCs w:val="false"/>
+          <w:i w:val="false"/>
+          <w:iCs w:val="false"/>
+          <w:sz w:val="22"/>
+          <w:szCs w:val="22"/>
+        </w:rPr>
+        <w:t xml:space="preserve">, que foi adicionada a configuração e indicado que a tranferência de zonas deve usar a </w:t>
+      </w:r>
+      <w:r>
+        <w:rPr>
+          <w:b w:val="false"/>
+          <w:bCs w:val="false"/>
+          <w:i w:val="false"/>
+          <w:iCs w:val="false"/>
+          <w:sz w:val="22"/>
+          <w:szCs w:val="22"/>
+        </w:rPr>
+        <w:t xml:space="preserve">chave </w:t>
+      </w:r>
+      <w:r>
+        <w:rPr>
+          <w:b w:val="false"/>
+          <w:bCs w:val="false"/>
+          <w:i w:val="false"/>
+          <w:iCs w:val="false"/>
+          <w:sz w:val="22"/>
+          <w:szCs w:val="22"/>
+        </w:rPr>
+        <w:t xml:space="preserve">secreta. </w:t>
+      </w:r>
+    </w:p>
+    <w:p>
+      <w:pPr>
+        <w:pStyle w:val="Normal"/>
+        <w:rPr/>
+      </w:pPr>
+      <w:r>
+        <w:rPr>
+          <w:b w:val="false"/>
+          <w:bCs w:val="false"/>
+          <w:i w:val="false"/>
+          <w:iCs w:val="false"/>
+          <w:sz w:val="22"/>
+          <w:szCs w:val="22"/>
+        </w:rPr>
+        <w:t xml:space="preserve">Para o administrador de rede conseguir ver os nome da maquina  em vez dos seu </w:t>
+      </w:r>
+      <w:r>
+        <w:rPr>
+          <w:b/>
+          <w:bCs/>
+          <w:i w:val="false"/>
+          <w:iCs w:val="false"/>
+          <w:sz w:val="22"/>
+          <w:szCs w:val="22"/>
+        </w:rPr>
+        <w:t>IPs</w:t>
+      </w:r>
+      <w:r>
+        <w:rPr>
+          <w:b w:val="false"/>
+          <w:bCs w:val="false"/>
+          <w:i w:val="false"/>
+          <w:iCs w:val="false"/>
+          <w:sz w:val="22"/>
+          <w:szCs w:val="22"/>
+        </w:rPr>
+        <w:t xml:space="preserve">, </w:t>
+      </w:r>
+      <w:r>
+        <w:rPr>
+          <w:b/>
+          <w:bCs/>
+          <w:i w:val="false"/>
+          <w:iCs w:val="false"/>
+          <w:sz w:val="22"/>
+          <w:szCs w:val="22"/>
+        </w:rPr>
+        <w:t xml:space="preserve"> </w:t>
+      </w:r>
+      <w:r>
+        <w:rPr>
+          <w:b w:val="false"/>
+          <w:bCs w:val="false"/>
+          <w:i w:val="false"/>
+          <w:iCs w:val="false"/>
+          <w:sz w:val="22"/>
+          <w:szCs w:val="22"/>
+        </w:rPr>
+        <w:t xml:space="preserve">foi configurado no router do </w:t>
+      </w:r>
+      <w:r>
+        <w:rPr>
+          <w:b/>
+          <w:bCs/>
+          <w:i w:val="false"/>
+          <w:iCs w:val="false"/>
+          <w:sz w:val="22"/>
+          <w:szCs w:val="22"/>
+        </w:rPr>
+        <w:t xml:space="preserve">ISP </w:t>
+      </w:r>
+      <w:r>
+        <w:rPr>
+          <w:b w:val="false"/>
+          <w:bCs w:val="false"/>
+          <w:i w:val="false"/>
+          <w:iCs w:val="false"/>
+          <w:sz w:val="22"/>
+          <w:szCs w:val="22"/>
+        </w:rPr>
+        <w:t>reverse DNS como também indicado quem é reponsável pelas sub-redes e onde se fez a tradução de IP para nome de maquina.</w:t>
+      </w:r>
+    </w:p>
+    <w:p>
+      <w:pPr>
+        <w:pStyle w:val="Normal"/>
+        <w:rPr>
+          <w:b/>
+          <w:b/>
+          <w:bCs/>
+          <w:color w:val="3333FF"/>
+          <w:sz w:val="32"/>
+          <w:szCs w:val="32"/>
+        </w:rPr>
+      </w:pPr>
+      <w:r>
+        <w:rPr>
+          <w:b/>
+          <w:bCs/>
+          <w:color w:val="3333FF"/>
+          <w:sz w:val="32"/>
+          <w:szCs w:val="32"/>
+        </w:rPr>
+        <w:t>FIREWALL e NAT</w:t>
+      </w:r>
+    </w:p>
+    <w:p>
+      <w:pPr>
+        <w:pStyle w:val="Normal"/>
+        <w:rPr>
+          <w:b/>
+          <w:b/>
+          <w:bCs/>
+          <w:sz w:val="32"/>
+          <w:szCs w:val="32"/>
+        </w:rPr>
+      </w:pPr>
+      <w:r>
+        <w:rPr>
+          <w:b/>
+          <w:bCs/>
+          <w:sz w:val="32"/>
+          <w:szCs w:val="32"/>
+        </w:rPr>
+      </w:r>
+    </w:p>
+    <w:p>
+      <w:pPr>
+        <w:pStyle w:val="Normal"/>
+        <w:rPr/>
+      </w:pPr>
+      <w:r>
+        <w:rPr>
+          <w:b/>
+          <w:bCs/>
+          <w:color w:val="3333FF"/>
+          <w:sz w:val="32"/>
+          <w:szCs w:val="32"/>
+        </w:rPr>
+        <w:t>VPN</w:t>
+      </w:r>
+    </w:p>
+    <w:p>
+      <w:pPr>
+        <w:pStyle w:val="Normal"/>
+        <w:rPr/>
+      </w:pPr>
+      <w:r>
+        <w:rPr>
+          <w:b w:val="false"/>
+          <w:bCs w:val="false"/>
+          <w:sz w:val="22"/>
+          <w:szCs w:val="22"/>
+        </w:rPr>
+        <w:t xml:space="preserve">Para a configuração do VPN, foi necessário criar certificado da </w:t>
+      </w:r>
+      <w:r>
+        <w:rPr>
+          <w:b w:val="false"/>
+          <w:bCs w:val="false"/>
+          <w:i/>
+          <w:iCs/>
+          <w:sz w:val="22"/>
+          <w:szCs w:val="22"/>
+        </w:rPr>
+        <w:t xml:space="preserve">Certificate Authority </w:t>
+      </w:r>
+      <w:r>
+        <w:rPr>
+          <w:b w:val="false"/>
+          <w:bCs w:val="false"/>
+          <w:i w:val="false"/>
+          <w:iCs w:val="false"/>
+          <w:sz w:val="22"/>
+          <w:szCs w:val="22"/>
+        </w:rPr>
+        <w:t>(</w:t>
+      </w:r>
+      <w:r>
+        <w:rPr>
+          <w:b/>
+          <w:bCs/>
+          <w:i w:val="false"/>
+          <w:iCs w:val="false"/>
+          <w:sz w:val="22"/>
+          <w:szCs w:val="22"/>
+        </w:rPr>
+        <w:t>CA</w:t>
+      </w:r>
+      <w:r>
+        <w:rPr>
+          <w:b w:val="false"/>
+          <w:bCs w:val="false"/>
+          <w:i w:val="false"/>
+          <w:iCs w:val="false"/>
+          <w:sz w:val="22"/>
+          <w:szCs w:val="22"/>
+        </w:rPr>
+        <w:t xml:space="preserve">), como também a criação das chaves e certificados do server (dnsHttp) e do cliente (admin). Foi também realizada a configuração dos ficheiros server- e client.conf. </w:t>
+      </w:r>
+    </w:p>
+    <w:p>
+      <w:pPr>
+        <w:pStyle w:val="Normal"/>
+        <w:rPr/>
+      </w:pPr>
+      <w:r>
+        <w:rPr>
+          <w:b w:val="false"/>
+          <w:bCs w:val="false"/>
+          <w:i w:val="false"/>
+          <w:iCs w:val="false"/>
+          <w:sz w:val="22"/>
+          <w:szCs w:val="22"/>
+        </w:rPr>
+        <w:t xml:space="preserve">Para a configuração do </w:t>
+      </w:r>
+      <w:r>
+        <w:rPr>
+          <w:b w:val="false"/>
+          <w:bCs w:val="false"/>
+          <w:i/>
+          <w:iCs/>
+          <w:sz w:val="22"/>
+          <w:szCs w:val="22"/>
+        </w:rPr>
         <w:t>server</w:t>
       </w:r>
       <w:r>
@@ -896,7 +982,29 @@
           <w:sz w:val="22"/>
           <w:szCs w:val="22"/>
         </w:rPr>
-        <w:t xml:space="preserve"> indicou-se a gama endereços (</w:t>
+        <w:t xml:space="preserve"> </w:t>
+      </w:r>
+      <w:r>
+        <w:rPr>
+          <w:b w:val="false"/>
+          <w:bCs w:val="false"/>
+          <w:i w:val="false"/>
+          <w:iCs w:val="false"/>
+          <w:sz w:val="22"/>
+          <w:szCs w:val="22"/>
+        </w:rPr>
+        <w:t>usou</w:t>
+      </w:r>
+      <w:r>
+        <w:rPr>
+          <w:b w:val="false"/>
+          <w:bCs w:val="false"/>
+          <w:i w:val="false"/>
+          <w:iCs w:val="false"/>
+          <w:sz w:val="22"/>
+          <w:szCs w:val="22"/>
+        </w:rPr>
+        <w:t>-se a gama endereços (</w:t>
       </w:r>
       <w:r>
         <w:rPr>
@@ -1075,7 +1183,7 @@
     <w:qFormat/>
     <w:pPr>
       <w:widowControl/>
-      <w:overflowPunct w:val="false"/>
+      <w:overflowPunct w:val="true"/>
       <w:bidi w:val="0"/>
       <w:spacing w:lineRule="auto" w:line="259" w:before="0" w:after="160"/>
       <w:jc w:val="left"/>

</xml_diff>

<commit_message>
restringir acesso por IP #14
</commit_message>
<xml_diff>
--- a/relatorio2.docx
+++ b/relatorio2.docx
@@ -6,13 +6,16 @@
       <w:pPr>
         <w:pStyle w:val="Normal"/>
         <w:jc w:val="center"/>
-        <w:rPr/>
-      </w:pPr>
-      <w:r>
         <w:rPr>
           <w:sz w:val="52"/>
           <w:szCs w:val="52"/>
         </w:rPr>
+      </w:pPr>
+      <w:r>
+        <w:rPr>
+          <w:sz w:val="52"/>
+          <w:szCs w:val="52"/>
+        </w:rPr>
         <w:t>Gestão e Segurança de Redes</w:t>
       </w:r>
     </w:p>
@@ -20,13 +23,16 @@
       <w:pPr>
         <w:pStyle w:val="Normal"/>
         <w:jc w:val="center"/>
-        <w:rPr/>
-      </w:pPr>
-      <w:r>
         <w:rPr>
           <w:sz w:val="48"/>
           <w:szCs w:val="48"/>
         </w:rPr>
+      </w:pPr>
+      <w:r>
+        <w:rPr>
+          <w:sz w:val="48"/>
+          <w:szCs w:val="48"/>
+        </w:rPr>
         <w:t xml:space="preserve">Relatório da 2ª Parte </w:t>
       </w:r>
     </w:p>
@@ -309,7 +315,12 @@
       <w:pPr>
         <w:pStyle w:val="Normal"/>
         <w:rPr>
+          <w:b/>
+          <w:b/>
+          <w:bCs/>
           <w:color w:val="3333FF"/>
+          <w:sz w:val="32"/>
+          <w:szCs w:val="32"/>
         </w:rPr>
       </w:pPr>
       <w:r>
@@ -320,13 +331,59 @@
           <w:sz w:val="32"/>
           <w:szCs w:val="32"/>
         </w:rPr>
+      </w:r>
+    </w:p>
+    <w:p>
+      <w:pPr>
+        <w:pStyle w:val="Normal"/>
+        <w:jc w:val="center"/>
+        <w:rPr>
+          <w:b/>
+          <w:b/>
+          <w:bCs/>
+          <w:color w:val="3333FF"/>
+          <w:sz w:val="32"/>
+          <w:szCs w:val="32"/>
+        </w:rPr>
+      </w:pPr>
+      <w:r>
+        <w:rPr>
+          <w:b/>
+          <w:bCs/>
+          <w:color w:val="3333FF"/>
+          <w:sz w:val="32"/>
+          <w:szCs w:val="32"/>
+        </w:rPr>
+        <w:t xml:space="preserve">Opções tomadas </w:t>
+      </w:r>
+    </w:p>
+    <w:p>
+      <w:pPr>
+        <w:pStyle w:val="Normal"/>
+        <w:rPr>
+          <w:b/>
+          <w:b/>
+          <w:bCs/>
+          <w:color w:val="3333FF"/>
+          <w:sz w:val="32"/>
+          <w:szCs w:val="32"/>
+        </w:rPr>
+      </w:pPr>
+      <w:r>
+        <w:rPr>
+          <w:b/>
+          <w:bCs/>
+          <w:color w:val="3333FF"/>
+          <w:sz w:val="32"/>
+          <w:szCs w:val="32"/>
+        </w:rPr>
         <w:t>SSH</w:t>
       </w:r>
     </w:p>
     <w:p>
       <w:pPr>
         <w:pStyle w:val="Normal"/>
-        <w:ind w:left="0" w:hanging="0"/>
+        <w:ind w:left="0" w:right="0" w:hanging="0"/>
         <w:rPr/>
       </w:pPr>
       <w:r>
@@ -446,7 +503,7 @@
     <w:p>
       <w:pPr>
         <w:pStyle w:val="Normal"/>
-        <w:ind w:left="0" w:hanging="0"/>
+        <w:ind w:left="0" w:right="0" w:hanging="0"/>
         <w:rPr/>
       </w:pPr>
       <w:r>
@@ -495,129 +552,16 @@
     <w:p>
       <w:pPr>
         <w:pStyle w:val="Normal"/>
-        <w:rPr>
-          <w:b/>
-          <w:b/>
-          <w:bCs/>
-          <w:sz w:val="32"/>
-          <w:szCs w:val="32"/>
-        </w:rPr>
-      </w:pPr>
-      <w:r>
-        <w:rPr>
-          <w:b/>
-          <w:bCs/>
-          <w:sz w:val="32"/>
-          <w:szCs w:val="32"/>
-        </w:rPr>
-      </w:r>
-    </w:p>
-    <w:p>
-      <w:pPr>
-        <w:pStyle w:val="Normal"/>
-        <w:rPr>
-          <w:b/>
-          <w:b/>
-          <w:bCs/>
-          <w:color w:val="3333FF"/>
-          <w:sz w:val="32"/>
-          <w:szCs w:val="32"/>
-        </w:rPr>
-      </w:pPr>
-      <w:r>
-        <w:rPr>
-          <w:b/>
-          <w:bCs/>
-          <w:color w:val="3333FF"/>
-          <w:sz w:val="32"/>
-          <w:szCs w:val="32"/>
-        </w:rPr>
-        <w:t>HTTP</w:t>
-      </w:r>
-    </w:p>
-    <w:p>
-      <w:pPr>
-        <w:pStyle w:val="Normal"/>
-        <w:rPr>
-          <w:b/>
-          <w:b/>
-          <w:bCs/>
-          <w:sz w:val="32"/>
-          <w:szCs w:val="32"/>
-        </w:rPr>
-      </w:pPr>
-      <w:r>
-        <w:rPr>
-          <w:b/>
-          <w:bCs/>
-          <w:sz w:val="32"/>
-          <w:szCs w:val="32"/>
-        </w:rPr>
-      </w:r>
-    </w:p>
-    <w:p>
-      <w:pPr>
-        <w:pStyle w:val="Normal"/>
-        <w:rPr>
-          <w:b/>
-          <w:b/>
-          <w:bCs/>
-          <w:color w:val="3333FF"/>
-          <w:sz w:val="32"/>
-          <w:szCs w:val="32"/>
-        </w:rPr>
-      </w:pPr>
-      <w:r>
-        <w:rPr>
-          <w:b/>
-          <w:bCs/>
-          <w:color w:val="3333FF"/>
-          <w:sz w:val="32"/>
-          <w:szCs w:val="32"/>
-        </w:rPr>
-        <w:t>DNS</w:t>
-      </w:r>
-    </w:p>
-    <w:p>
-      <w:pPr>
-        <w:pStyle w:val="Normal"/>
-        <w:rPr/>
-      </w:pPr>
-      <w:r>
-        <w:rPr>
-          <w:b w:val="false"/>
-          <w:bCs w:val="false"/>
-          <w:sz w:val="22"/>
-          <w:szCs w:val="22"/>
-        </w:rPr>
-        <w:t xml:space="preserve">Para restringir a resolução de nomes para maquinas fora da rede </w:t>
-      </w:r>
-      <w:r>
-        <w:rPr>
-          <w:b/>
-          <w:bCs/>
-          <w:sz w:val="22"/>
-          <w:szCs w:val="22"/>
-        </w:rPr>
-        <w:t>ContaTudo</w:t>
-      </w:r>
-      <w:r>
-        <w:rPr>
-          <w:b w:val="false"/>
-          <w:bCs w:val="false"/>
-          <w:sz w:val="22"/>
-          <w:szCs w:val="22"/>
-        </w:rPr>
-        <w:t xml:space="preserve">, </w:t>
-      </w:r>
-      <w:r>
-        <w:rPr>
-          <w:b w:val="false"/>
-          <w:bCs w:val="false"/>
-          <w:sz w:val="22"/>
-          <w:szCs w:val="22"/>
-        </w:rPr>
-        <w:t xml:space="preserve">usamos o </w:t>
+        <w:rPr/>
+      </w:pPr>
+      <w:r>
+        <w:rPr>
+          <w:b w:val="false"/>
+          <w:bCs w:val="false"/>
+          <w:sz w:val="22"/>
+          <w:szCs w:val="22"/>
+        </w:rPr>
+        <w:t xml:space="preserve">Para o que o acesso a clientes.contatudo.gsr seja por HTTPS foi gerado um certificado auto-assinado com </w:t>
       </w:r>
       <w:r>
         <w:rPr>
@@ -628,18 +572,18 @@
           <w:sz w:val="22"/>
           <w:szCs w:val="22"/>
         </w:rPr>
-        <w:t xml:space="preserve">statement allow-recursion </w:t>
-      </w:r>
-      <w:r>
-        <w:rPr>
-          <w:b w:val="false"/>
-          <w:bCs w:val="false"/>
-          <w:i w:val="false"/>
-          <w:iCs w:val="false"/>
-          <w:sz w:val="22"/>
-          <w:szCs w:val="22"/>
-        </w:rPr>
-        <w:t xml:space="preserve"> e uma </w:t>
+        <w:t>openssl</w:t>
+      </w:r>
+      <w:r>
+        <w:rPr>
+          <w:b w:val="false"/>
+          <w:bCs w:val="false"/>
+          <w:i w:val="false"/>
+          <w:iCs w:val="false"/>
+          <w:sz w:val="22"/>
+          <w:szCs w:val="22"/>
+        </w:rPr>
+        <w:t xml:space="preserve">, adicionada nova configuração para este site e a activação do acesso por SSL com o comando </w:t>
       </w:r>
       <w:r>
         <w:rPr>
@@ -650,55 +594,38 @@
           <w:sz w:val="22"/>
           <w:szCs w:val="22"/>
         </w:rPr>
-        <w:t>acl</w:t>
-      </w:r>
-      <w:r>
-        <w:rPr>
-          <w:b w:val="false"/>
-          <w:bCs w:val="false"/>
-          <w:i w:val="false"/>
-          <w:iCs w:val="false"/>
-          <w:sz w:val="22"/>
-          <w:szCs w:val="22"/>
-        </w:rPr>
-        <w:t xml:space="preserve">  apenas para gamas de </w:t>
-      </w:r>
-      <w:r>
-        <w:rPr>
-          <w:b/>
-          <w:bCs/>
-          <w:i w:val="false"/>
-          <w:iCs w:val="false"/>
-          <w:sz w:val="22"/>
-          <w:szCs w:val="22"/>
-        </w:rPr>
-        <w:t xml:space="preserve">IP </w:t>
-      </w:r>
-      <w:r>
-        <w:rPr>
-          <w:b w:val="false"/>
-          <w:bCs w:val="false"/>
-          <w:i w:val="false"/>
-          <w:iCs w:val="false"/>
-          <w:sz w:val="22"/>
-          <w:szCs w:val="22"/>
-        </w:rPr>
-        <w:t>presentes dentro da rede.</w:t>
-      </w:r>
-    </w:p>
-    <w:p>
-      <w:pPr>
-        <w:pStyle w:val="Normal"/>
-        <w:rPr/>
-      </w:pPr>
-      <w:r>
-        <w:rPr>
-          <w:b w:val="false"/>
-          <w:bCs w:val="false"/>
-          <w:sz w:val="22"/>
-          <w:szCs w:val="22"/>
-        </w:rPr>
-        <w:t xml:space="preserve">Para garantir a tranferência de zonas de forma segura foi preciso criar uma chave secreta com o comando </w:t>
+        <w:t>a2enmod ssl.</w:t>
+      </w:r>
+    </w:p>
+    <w:p>
+      <w:pPr>
+        <w:pStyle w:val="Normal"/>
+        <w:rPr/>
+      </w:pPr>
+      <w:r>
+        <w:rPr>
+          <w:b/>
+          <w:bCs/>
+          <w:color w:val="3333FF"/>
+          <w:sz w:val="32"/>
+          <w:szCs w:val="32"/>
+        </w:rPr>
+        <w:t>HTTP</w:t>
+      </w:r>
+    </w:p>
+    <w:p>
+      <w:pPr>
+        <w:pStyle w:val="Normal"/>
+        <w:rPr/>
+      </w:pPr>
+      <w:r>
+        <w:rPr>
+          <w:b w:val="false"/>
+          <w:bCs w:val="false"/>
+          <w:sz w:val="22"/>
+          <w:szCs w:val="22"/>
+        </w:rPr>
+        <w:t xml:space="preserve">Restringir o acesso ao intranet.contatudo.gsr foi efectuado através das directivas </w:t>
       </w:r>
       <w:r>
         <w:rPr>
@@ -709,197 +636,18 @@
           <w:sz w:val="22"/>
           <w:szCs w:val="22"/>
         </w:rPr>
-        <w:t>dnssec-keygen</w:t>
-      </w:r>
-      <w:r>
-        <w:rPr>
-          <w:b w:val="false"/>
-          <w:bCs w:val="false"/>
-          <w:i w:val="false"/>
-          <w:iCs w:val="false"/>
-          <w:sz w:val="22"/>
-          <w:szCs w:val="22"/>
-        </w:rPr>
-        <w:t xml:space="preserve">, que foi adicionada a configuração e indicado que a tranferência de zonas deve usar a </w:t>
-      </w:r>
-      <w:r>
-        <w:rPr>
-          <w:b w:val="false"/>
-          <w:bCs w:val="false"/>
-          <w:i w:val="false"/>
-          <w:iCs w:val="false"/>
-          <w:sz w:val="22"/>
-          <w:szCs w:val="22"/>
-        </w:rPr>
-        <w:t xml:space="preserve">chave </w:t>
-      </w:r>
-      <w:r>
-        <w:rPr>
-          <w:b w:val="false"/>
-          <w:bCs w:val="false"/>
-          <w:i w:val="false"/>
-          <w:iCs w:val="false"/>
-          <w:sz w:val="22"/>
-          <w:szCs w:val="22"/>
-        </w:rPr>
-        <w:t xml:space="preserve">secreta. </w:t>
-      </w:r>
-    </w:p>
-    <w:p>
-      <w:pPr>
-        <w:pStyle w:val="Normal"/>
-        <w:rPr/>
-      </w:pPr>
-      <w:r>
-        <w:rPr>
-          <w:b w:val="false"/>
-          <w:bCs w:val="false"/>
-          <w:i w:val="false"/>
-          <w:iCs w:val="false"/>
-          <w:sz w:val="22"/>
-          <w:szCs w:val="22"/>
-        </w:rPr>
-        <w:t xml:space="preserve">Para o administrador de rede conseguir ver os nome da maquina  em vez dos seu </w:t>
-      </w:r>
-      <w:r>
-        <w:rPr>
-          <w:b/>
-          <w:bCs/>
-          <w:i w:val="false"/>
-          <w:iCs w:val="false"/>
-          <w:sz w:val="22"/>
-          <w:szCs w:val="22"/>
-        </w:rPr>
-        <w:t>IPs</w:t>
-      </w:r>
-      <w:r>
-        <w:rPr>
-          <w:b w:val="false"/>
-          <w:bCs w:val="false"/>
-          <w:i w:val="false"/>
-          <w:iCs w:val="false"/>
-          <w:sz w:val="22"/>
-          <w:szCs w:val="22"/>
-        </w:rPr>
-        <w:t xml:space="preserve">, </w:t>
-      </w:r>
-      <w:r>
-        <w:rPr>
-          <w:b/>
-          <w:bCs/>
-          <w:i w:val="false"/>
-          <w:iCs w:val="false"/>
-          <w:sz w:val="22"/>
-          <w:szCs w:val="22"/>
-        </w:rPr>
-        <w:t xml:space="preserve"> </w:t>
-      </w:r>
-      <w:r>
-        <w:rPr>
-          <w:b w:val="false"/>
-          <w:bCs w:val="false"/>
-          <w:i w:val="false"/>
-          <w:iCs w:val="false"/>
-          <w:sz w:val="22"/>
-          <w:szCs w:val="22"/>
-        </w:rPr>
-        <w:t xml:space="preserve">foi configurado no router do </w:t>
-      </w:r>
-      <w:r>
-        <w:rPr>
-          <w:b/>
-          <w:bCs/>
-          <w:i w:val="false"/>
-          <w:iCs w:val="false"/>
-          <w:sz w:val="22"/>
-          <w:szCs w:val="22"/>
-        </w:rPr>
-        <w:t xml:space="preserve">ISP </w:t>
-      </w:r>
-      <w:r>
-        <w:rPr>
-          <w:b w:val="false"/>
-          <w:bCs w:val="false"/>
-          <w:i w:val="false"/>
-          <w:iCs w:val="false"/>
-          <w:sz w:val="22"/>
-          <w:szCs w:val="22"/>
-        </w:rPr>
-        <w:t>reverse DNS como também indicado quem é reponsável pelas sub-redes e onde se fez a tradução de IP para nome de maquina.</w:t>
-      </w:r>
-    </w:p>
-    <w:p>
-      <w:pPr>
-        <w:pStyle w:val="Normal"/>
-        <w:rPr>
-          <w:b/>
-          <w:b/>
-          <w:bCs/>
-          <w:color w:val="3333FF"/>
-          <w:sz w:val="32"/>
-          <w:szCs w:val="32"/>
-        </w:rPr>
-      </w:pPr>
-      <w:r>
-        <w:rPr>
-          <w:b/>
-          <w:bCs/>
-          <w:color w:val="3333FF"/>
-          <w:sz w:val="32"/>
-          <w:szCs w:val="32"/>
-        </w:rPr>
-        <w:t>FIREWALL e NAT</w:t>
-      </w:r>
-    </w:p>
-    <w:p>
-      <w:pPr>
-        <w:pStyle w:val="Normal"/>
-        <w:rPr>
-          <w:b/>
-          <w:b/>
-          <w:bCs/>
-          <w:sz w:val="32"/>
-          <w:szCs w:val="32"/>
-        </w:rPr>
-      </w:pPr>
-      <w:r>
-        <w:rPr>
-          <w:b/>
-          <w:bCs/>
-          <w:sz w:val="32"/>
-          <w:szCs w:val="32"/>
-        </w:rPr>
-      </w:r>
-    </w:p>
-    <w:p>
-      <w:pPr>
-        <w:pStyle w:val="Normal"/>
-        <w:rPr/>
-      </w:pPr>
-      <w:r>
-        <w:rPr>
-          <w:b/>
-          <w:bCs/>
-          <w:color w:val="3333FF"/>
-          <w:sz w:val="32"/>
-          <w:szCs w:val="32"/>
-        </w:rPr>
-        <w:t>VPN</w:t>
-      </w:r>
-    </w:p>
-    <w:p>
-      <w:pPr>
-        <w:pStyle w:val="Normal"/>
-        <w:rPr/>
-      </w:pPr>
-      <w:r>
-        <w:rPr>
-          <w:b w:val="false"/>
-          <w:bCs w:val="false"/>
-          <w:sz w:val="22"/>
-          <w:szCs w:val="22"/>
-        </w:rPr>
-        <w:t xml:space="preserve">Para a configuração do VPN, foi necessário criar certificado da </w:t>
+        <w:t xml:space="preserve">order, allow  </w:t>
+      </w:r>
+      <w:r>
+        <w:rPr>
+          <w:b w:val="false"/>
+          <w:bCs w:val="false"/>
+          <w:i w:val="false"/>
+          <w:iCs w:val="false"/>
+          <w:sz w:val="22"/>
+          <w:szCs w:val="22"/>
+        </w:rPr>
+        <w:t xml:space="preserve">e </w:t>
       </w:r>
       <w:r>
         <w:rPr>
@@ -910,57 +658,96 @@
           <w:sz w:val="22"/>
           <w:szCs w:val="22"/>
         </w:rPr>
-        <w:t xml:space="preserve">Certificate Authority </w:t>
-      </w:r>
-      <w:r>
-        <w:rPr>
-          <w:b w:val="false"/>
-          <w:bCs w:val="false"/>
-          <w:i w:val="false"/>
-          <w:iCs w:val="false"/>
-          <w:sz w:val="22"/>
-          <w:szCs w:val="22"/>
-        </w:rPr>
-        <w:t>(</w:t>
-      </w:r>
-      <w:r>
-        <w:rPr>
-          <w:b/>
-          <w:bCs/>
-          <w:i w:val="false"/>
-          <w:iCs w:val="false"/>
-          <w:sz w:val="22"/>
-          <w:szCs w:val="22"/>
-        </w:rPr>
-        <w:t>CA</w:t>
-      </w:r>
-      <w:r>
-        <w:rPr>
-          <w:b w:val="false"/>
-          <w:bCs w:val="false"/>
-          <w:i w:val="false"/>
-          <w:iCs w:val="false"/>
-          <w:sz w:val="22"/>
-          <w:szCs w:val="22"/>
-        </w:rPr>
-        <w:t xml:space="preserve">), como também a criação das chaves e certificados do server (dnsHttp) e do cliente (admin). Foi também realizada a configuração dos ficheiros server- e client.conf. </w:t>
-      </w:r>
-    </w:p>
-    <w:p>
-      <w:pPr>
-        <w:pStyle w:val="Normal"/>
-        <w:rPr/>
-      </w:pPr>
-      <w:r>
-        <w:rPr>
-          <w:b w:val="false"/>
-          <w:bCs w:val="false"/>
-          <w:i w:val="false"/>
-          <w:iCs w:val="false"/>
-          <w:sz w:val="22"/>
-          <w:szCs w:val="22"/>
-        </w:rPr>
-        <w:t xml:space="preserve">Para a configuração do </w:t>
+        <w:t xml:space="preserve">deny  </w:t>
+      </w:r>
+      <w:r>
+        <w:rPr>
+          <w:b w:val="false"/>
+          <w:bCs w:val="false"/>
+          <w:i w:val="false"/>
+          <w:iCs w:val="false"/>
+          <w:sz w:val="22"/>
+          <w:szCs w:val="22"/>
+        </w:rPr>
+        <w:t xml:space="preserve">que foram adicionadas a configuração restringindo o acesso ao website com base no </w:t>
+      </w:r>
+      <w:r>
+        <w:rPr>
+          <w:b/>
+          <w:bCs/>
+          <w:i w:val="false"/>
+          <w:iCs w:val="false"/>
+          <w:sz w:val="22"/>
+          <w:szCs w:val="22"/>
+        </w:rPr>
+        <w:t>IP</w:t>
+      </w:r>
+      <w:r>
+        <w:rPr>
+          <w:b w:val="false"/>
+          <w:bCs w:val="false"/>
+          <w:i w:val="false"/>
+          <w:iCs w:val="false"/>
+          <w:sz w:val="22"/>
+          <w:szCs w:val="22"/>
+        </w:rPr>
+        <w:t>.</w:t>
+      </w:r>
+    </w:p>
+    <w:p>
+      <w:pPr>
+        <w:pStyle w:val="Normal"/>
+        <w:rPr>
+          <w:b/>
+          <w:b/>
+          <w:bCs/>
+          <w:color w:val="3333FF"/>
+          <w:sz w:val="32"/>
+          <w:szCs w:val="32"/>
+        </w:rPr>
+      </w:pPr>
+      <w:r>
+        <w:rPr>
+          <w:b/>
+          <w:bCs/>
+          <w:color w:val="3333FF"/>
+          <w:sz w:val="32"/>
+          <w:szCs w:val="32"/>
+        </w:rPr>
+        <w:t>DNS</w:t>
+      </w:r>
+    </w:p>
+    <w:p>
+      <w:pPr>
+        <w:pStyle w:val="Normal"/>
+        <w:rPr/>
+      </w:pPr>
+      <w:r>
+        <w:rPr>
+          <w:b w:val="false"/>
+          <w:bCs w:val="false"/>
+          <w:sz w:val="22"/>
+          <w:szCs w:val="22"/>
+        </w:rPr>
+        <w:t xml:space="preserve">Para restringir a resolução de nomes para maquinas fora da rede </w:t>
+      </w:r>
+      <w:r>
+        <w:rPr>
+          <w:b/>
+          <w:bCs/>
+          <w:sz w:val="22"/>
+          <w:szCs w:val="22"/>
+        </w:rPr>
+        <w:t>ContaTudo</w:t>
+      </w:r>
+      <w:r>
+        <w:rPr>
+          <w:b w:val="false"/>
+          <w:bCs w:val="false"/>
+          <w:sz w:val="22"/>
+          <w:szCs w:val="22"/>
+        </w:rPr>
+        <w:t xml:space="preserve">, usamos o </w:t>
       </w:r>
       <w:r>
         <w:rPr>
@@ -971,6 +758,477 @@
           <w:sz w:val="22"/>
           <w:szCs w:val="22"/>
         </w:rPr>
+        <w:t xml:space="preserve">statement allow-recursion </w:t>
+      </w:r>
+      <w:r>
+        <w:rPr>
+          <w:b w:val="false"/>
+          <w:bCs w:val="false"/>
+          <w:i w:val="false"/>
+          <w:iCs w:val="false"/>
+          <w:sz w:val="22"/>
+          <w:szCs w:val="22"/>
+        </w:rPr>
+        <w:t xml:space="preserve"> e uma </w:t>
+      </w:r>
+      <w:r>
+        <w:rPr>
+          <w:b w:val="false"/>
+          <w:bCs w:val="false"/>
+          <w:i/>
+          <w:iCs/>
+          <w:sz w:val="22"/>
+          <w:szCs w:val="22"/>
+        </w:rPr>
+        <w:t>acl</w:t>
+      </w:r>
+      <w:r>
+        <w:rPr>
+          <w:b w:val="false"/>
+          <w:bCs w:val="false"/>
+          <w:i w:val="false"/>
+          <w:iCs w:val="false"/>
+          <w:sz w:val="22"/>
+          <w:szCs w:val="22"/>
+        </w:rPr>
+        <w:t xml:space="preserve">  apenas para gamas de </w:t>
+      </w:r>
+      <w:r>
+        <w:rPr>
+          <w:b/>
+          <w:bCs/>
+          <w:i w:val="false"/>
+          <w:iCs w:val="false"/>
+          <w:sz w:val="22"/>
+          <w:szCs w:val="22"/>
+        </w:rPr>
+        <w:t xml:space="preserve">IP </w:t>
+      </w:r>
+      <w:r>
+        <w:rPr>
+          <w:b w:val="false"/>
+          <w:bCs w:val="false"/>
+          <w:i w:val="false"/>
+          <w:iCs w:val="false"/>
+          <w:sz w:val="22"/>
+          <w:szCs w:val="22"/>
+        </w:rPr>
+        <w:t>presentes dentro da rede.</w:t>
+      </w:r>
+    </w:p>
+    <w:p>
+      <w:pPr>
+        <w:pStyle w:val="Normal"/>
+        <w:rPr/>
+      </w:pPr>
+      <w:r>
+        <w:rPr>
+          <w:b w:val="false"/>
+          <w:bCs w:val="false"/>
+          <w:sz w:val="22"/>
+          <w:szCs w:val="22"/>
+        </w:rPr>
+        <w:t xml:space="preserve">Para garantir a tranferência de zonas de forma segura foi preciso criar uma chave secreta com o comando </w:t>
+      </w:r>
+      <w:r>
+        <w:rPr>
+          <w:b w:val="false"/>
+          <w:bCs w:val="false"/>
+          <w:i/>
+          <w:iCs/>
+          <w:sz w:val="22"/>
+          <w:szCs w:val="22"/>
+        </w:rPr>
+        <w:t>dnssec-keygen</w:t>
+      </w:r>
+      <w:r>
+        <w:rPr>
+          <w:b w:val="false"/>
+          <w:bCs w:val="false"/>
+          <w:i w:val="false"/>
+          <w:iCs w:val="false"/>
+          <w:sz w:val="22"/>
+          <w:szCs w:val="22"/>
+        </w:rPr>
+        <w:t xml:space="preserve">, que foi adicionada a configuração e indicado que a tranferência de zonas deve usar a chave secreta. </w:t>
+      </w:r>
+    </w:p>
+    <w:p>
+      <w:pPr>
+        <w:pStyle w:val="Normal"/>
+        <w:rPr/>
+      </w:pPr>
+      <w:r>
+        <w:rPr>
+          <w:b w:val="false"/>
+          <w:bCs w:val="false"/>
+          <w:i w:val="false"/>
+          <w:iCs w:val="false"/>
+          <w:sz w:val="22"/>
+          <w:szCs w:val="22"/>
+        </w:rPr>
+        <w:t xml:space="preserve">Para o administrador de rede conseguir ver os nome da maquina  em vez dos seu </w:t>
+      </w:r>
+      <w:r>
+        <w:rPr>
+          <w:b/>
+          <w:bCs/>
+          <w:i w:val="false"/>
+          <w:iCs w:val="false"/>
+          <w:sz w:val="22"/>
+          <w:szCs w:val="22"/>
+        </w:rPr>
+        <w:t>IPs</w:t>
+      </w:r>
+      <w:r>
+        <w:rPr>
+          <w:b w:val="false"/>
+          <w:bCs w:val="false"/>
+          <w:i w:val="false"/>
+          <w:iCs w:val="false"/>
+          <w:sz w:val="22"/>
+          <w:szCs w:val="22"/>
+        </w:rPr>
+        <w:t xml:space="preserve">, </w:t>
+      </w:r>
+      <w:r>
+        <w:rPr>
+          <w:b/>
+          <w:bCs/>
+          <w:i w:val="false"/>
+          <w:iCs w:val="false"/>
+          <w:sz w:val="22"/>
+          <w:szCs w:val="22"/>
+        </w:rPr>
+        <w:t xml:space="preserve"> </w:t>
+      </w:r>
+      <w:r>
+        <w:rPr>
+          <w:b w:val="false"/>
+          <w:bCs w:val="false"/>
+          <w:i w:val="false"/>
+          <w:iCs w:val="false"/>
+          <w:sz w:val="22"/>
+          <w:szCs w:val="22"/>
+        </w:rPr>
+        <w:t xml:space="preserve">foi configurado no router do </w:t>
+      </w:r>
+      <w:r>
+        <w:rPr>
+          <w:b/>
+          <w:bCs/>
+          <w:i w:val="false"/>
+          <w:iCs w:val="false"/>
+          <w:sz w:val="22"/>
+          <w:szCs w:val="22"/>
+        </w:rPr>
+        <w:t xml:space="preserve">ISP </w:t>
+      </w:r>
+      <w:r>
+        <w:rPr>
+          <w:b w:val="false"/>
+          <w:bCs w:val="false"/>
+          <w:i w:val="false"/>
+          <w:iCs w:val="false"/>
+          <w:sz w:val="22"/>
+          <w:szCs w:val="22"/>
+        </w:rPr>
+        <w:t>reverse DNS como também indicado quem é reponsável pelas sub-redes e onde se fez a tradução de IP para nome de maquina.</w:t>
+      </w:r>
+    </w:p>
+    <w:p>
+      <w:pPr>
+        <w:pStyle w:val="Normal"/>
+        <w:rPr>
+          <w:b w:val="false"/>
+          <w:b w:val="false"/>
+          <w:bCs w:val="false"/>
+          <w:i w:val="false"/>
+          <w:i w:val="false"/>
+          <w:iCs w:val="false"/>
+          <w:sz w:val="22"/>
+          <w:szCs w:val="22"/>
+        </w:rPr>
+      </w:pPr>
+      <w:r>
+        <w:rPr>
+          <w:b w:val="false"/>
+          <w:bCs w:val="false"/>
+          <w:i w:val="false"/>
+          <w:iCs w:val="false"/>
+          <w:sz w:val="22"/>
+          <w:szCs w:val="22"/>
+        </w:rPr>
+      </w:r>
+    </w:p>
+    <w:p>
+      <w:pPr>
+        <w:pStyle w:val="Normal"/>
+        <w:rPr>
+          <w:b w:val="false"/>
+          <w:b w:val="false"/>
+          <w:bCs w:val="false"/>
+          <w:i w:val="false"/>
+          <w:i w:val="false"/>
+          <w:iCs w:val="false"/>
+          <w:sz w:val="22"/>
+          <w:szCs w:val="22"/>
+        </w:rPr>
+      </w:pPr>
+      <w:r>
+        <w:rPr>
+          <w:b w:val="false"/>
+          <w:bCs w:val="false"/>
+          <w:i w:val="false"/>
+          <w:iCs w:val="false"/>
+          <w:sz w:val="22"/>
+          <w:szCs w:val="22"/>
+        </w:rPr>
+      </w:r>
+    </w:p>
+    <w:p>
+      <w:pPr>
+        <w:pStyle w:val="Normal"/>
+        <w:rPr>
+          <w:b w:val="false"/>
+          <w:b w:val="false"/>
+          <w:bCs w:val="false"/>
+          <w:i w:val="false"/>
+          <w:i w:val="false"/>
+          <w:iCs w:val="false"/>
+          <w:sz w:val="22"/>
+          <w:szCs w:val="22"/>
+        </w:rPr>
+      </w:pPr>
+      <w:r>
+        <w:rPr>
+          <w:b w:val="false"/>
+          <w:bCs w:val="false"/>
+          <w:i w:val="false"/>
+          <w:iCs w:val="false"/>
+          <w:sz w:val="22"/>
+          <w:szCs w:val="22"/>
+        </w:rPr>
+      </w:r>
+    </w:p>
+    <w:p>
+      <w:pPr>
+        <w:pStyle w:val="Normal"/>
+        <w:rPr>
+          <w:b w:val="false"/>
+          <w:b w:val="false"/>
+          <w:bCs w:val="false"/>
+          <w:i w:val="false"/>
+          <w:i w:val="false"/>
+          <w:iCs w:val="false"/>
+          <w:sz w:val="22"/>
+          <w:szCs w:val="22"/>
+        </w:rPr>
+      </w:pPr>
+      <w:r>
+        <w:rPr>
+          <w:b w:val="false"/>
+          <w:bCs w:val="false"/>
+          <w:i w:val="false"/>
+          <w:iCs w:val="false"/>
+          <w:sz w:val="22"/>
+          <w:szCs w:val="22"/>
+        </w:rPr>
+      </w:r>
+    </w:p>
+    <w:p>
+      <w:pPr>
+        <w:pStyle w:val="Normal"/>
+        <w:rPr>
+          <w:b w:val="false"/>
+          <w:b w:val="false"/>
+          <w:bCs w:val="false"/>
+          <w:i w:val="false"/>
+          <w:i w:val="false"/>
+          <w:iCs w:val="false"/>
+          <w:sz w:val="22"/>
+          <w:szCs w:val="22"/>
+        </w:rPr>
+      </w:pPr>
+      <w:r>
+        <w:rPr>
+          <w:b w:val="false"/>
+          <w:bCs w:val="false"/>
+          <w:i w:val="false"/>
+          <w:iCs w:val="false"/>
+          <w:sz w:val="22"/>
+          <w:szCs w:val="22"/>
+        </w:rPr>
+      </w:r>
+    </w:p>
+    <w:p>
+      <w:pPr>
+        <w:pStyle w:val="Normal"/>
+        <w:rPr>
+          <w:b w:val="false"/>
+          <w:b w:val="false"/>
+          <w:bCs w:val="false"/>
+          <w:i w:val="false"/>
+          <w:i w:val="false"/>
+          <w:iCs w:val="false"/>
+          <w:sz w:val="22"/>
+          <w:szCs w:val="22"/>
+        </w:rPr>
+      </w:pPr>
+      <w:r>
+        <w:rPr>
+          <w:b w:val="false"/>
+          <w:bCs w:val="false"/>
+          <w:i w:val="false"/>
+          <w:iCs w:val="false"/>
+          <w:sz w:val="22"/>
+          <w:szCs w:val="22"/>
+        </w:rPr>
+      </w:r>
+    </w:p>
+    <w:p>
+      <w:pPr>
+        <w:pStyle w:val="Normal"/>
+        <w:rPr/>
+      </w:pPr>
+      <w:r>
+        <w:rPr>
+          <w:b/>
+          <w:bCs/>
+          <w:color w:val="3333FF"/>
+          <w:sz w:val="32"/>
+          <w:szCs w:val="32"/>
+        </w:rPr>
+        <w:t>FIREWALL</w:t>
+      </w:r>
+    </w:p>
+    <w:p>
+      <w:pPr>
+        <w:pStyle w:val="Normal"/>
+        <w:rPr>
+          <w:b/>
+          <w:b/>
+          <w:bCs/>
+          <w:sz w:val="32"/>
+          <w:szCs w:val="32"/>
+        </w:rPr>
+      </w:pPr>
+      <w:r>
+        <w:rPr>
+          <w:b/>
+          <w:bCs/>
+          <w:sz w:val="32"/>
+          <w:szCs w:val="32"/>
+        </w:rPr>
+      </w:r>
+    </w:p>
+    <w:p>
+      <w:pPr>
+        <w:pStyle w:val="Normal"/>
+        <w:rPr>
+          <w:b/>
+          <w:b/>
+          <w:bCs/>
+          <w:color w:val="3333FF"/>
+          <w:sz w:val="32"/>
+          <w:szCs w:val="32"/>
+        </w:rPr>
+      </w:pPr>
+      <w:r>
+        <w:rPr>
+          <w:b/>
+          <w:bCs/>
+          <w:color w:val="3333FF"/>
+          <w:sz w:val="32"/>
+          <w:szCs w:val="32"/>
+        </w:rPr>
+        <w:t>VPN</w:t>
+      </w:r>
+    </w:p>
+    <w:p>
+      <w:pPr>
+        <w:pStyle w:val="Normal"/>
+        <w:rPr/>
+      </w:pPr>
+      <w:r>
+        <w:rPr>
+          <w:b w:val="false"/>
+          <w:bCs w:val="false"/>
+          <w:sz w:val="22"/>
+          <w:szCs w:val="22"/>
+        </w:rPr>
+        <w:t xml:space="preserve">Para a configuração do VPN, foi necessário criar certificado da </w:t>
+      </w:r>
+      <w:r>
+        <w:rPr>
+          <w:b w:val="false"/>
+          <w:bCs w:val="false"/>
+          <w:i/>
+          <w:iCs/>
+          <w:sz w:val="22"/>
+          <w:szCs w:val="22"/>
+        </w:rPr>
+        <w:t xml:space="preserve">Certificate Authority </w:t>
+      </w:r>
+      <w:r>
+        <w:rPr>
+          <w:b w:val="false"/>
+          <w:bCs w:val="false"/>
+          <w:i w:val="false"/>
+          <w:iCs w:val="false"/>
+          <w:sz w:val="22"/>
+          <w:szCs w:val="22"/>
+        </w:rPr>
+        <w:t>(</w:t>
+      </w:r>
+      <w:r>
+        <w:rPr>
+          <w:b/>
+          <w:bCs/>
+          <w:i w:val="false"/>
+          <w:iCs w:val="false"/>
+          <w:sz w:val="22"/>
+          <w:szCs w:val="22"/>
+        </w:rPr>
+        <w:t>CA</w:t>
+      </w:r>
+      <w:r>
+        <w:rPr>
+          <w:b w:val="false"/>
+          <w:bCs w:val="false"/>
+          <w:i w:val="false"/>
+          <w:iCs w:val="false"/>
+          <w:sz w:val="22"/>
+          <w:szCs w:val="22"/>
+        </w:rPr>
+        <w:t xml:space="preserve">), como também a criação das chaves e certificados do server (dnsHttp) e do cliente (admin). Foi também realizada a configuração dos ficheiros server- e client.conf. </w:t>
+      </w:r>
+    </w:p>
+    <w:p>
+      <w:pPr>
+        <w:pStyle w:val="Normal"/>
+        <w:rPr/>
+      </w:pPr>
+      <w:r>
+        <w:rPr>
+          <w:b w:val="false"/>
+          <w:bCs w:val="false"/>
+          <w:i w:val="false"/>
+          <w:iCs w:val="false"/>
+          <w:sz w:val="22"/>
+          <w:szCs w:val="22"/>
+        </w:rPr>
+        <w:t xml:space="preserve">Para a configuração do </w:t>
+      </w:r>
+      <w:r>
+        <w:rPr>
+          <w:b w:val="false"/>
+          <w:bCs w:val="false"/>
+          <w:i/>
+          <w:iCs/>
+          <w:sz w:val="22"/>
+          <w:szCs w:val="22"/>
+        </w:rPr>
         <w:t>server</w:t>
       </w:r>
       <w:r>
@@ -982,29 +1240,7 @@
           <w:sz w:val="22"/>
           <w:szCs w:val="22"/>
         </w:rPr>
-        <w:t xml:space="preserve"> </w:t>
-      </w:r>
-      <w:r>
-        <w:rPr>
-          <w:b w:val="false"/>
-          <w:bCs w:val="false"/>
-          <w:i w:val="false"/>
-          <w:iCs w:val="false"/>
-          <w:sz w:val="22"/>
-          <w:szCs w:val="22"/>
-        </w:rPr>
-        <w:t>usou</w:t>
-      </w:r>
-      <w:r>
-        <w:rPr>
-          <w:b w:val="false"/>
-          <w:bCs w:val="false"/>
-          <w:i w:val="false"/>
-          <w:iCs w:val="false"/>
-          <w:sz w:val="22"/>
-          <w:szCs w:val="22"/>
-        </w:rPr>
-        <w:t>-se a gama endereços (</w:t>
+        <w:t xml:space="preserve"> indicou-se a gama endereços (</w:t>
       </w:r>
       <w:r>
         <w:rPr>
@@ -1026,7 +1262,7 @@
           <w:sz w:val="22"/>
           <w:szCs w:val="22"/>
         </w:rPr>
-        <w:t xml:space="preserve">) que é disponibilizado pelo VPN, a rede que deve ser acedida por VPN e para </w:t>
+        <w:t xml:space="preserve">) que a usar pelo VPN, a rede que deve ser acedida por VPN e para </w:t>
       </w:r>
       <w:r>
         <w:rPr>
@@ -1183,7 +1419,7 @@
     <w:qFormat/>
     <w:pPr>
       <w:widowControl/>
-      <w:overflowPunct w:val="true"/>
+      <w:overflowPunct w:val="false"/>
       <w:bidi w:val="0"/>
       <w:spacing w:lineRule="auto" w:line="259" w:before="0" w:after="160"/>
       <w:jc w:val="left"/>

</xml_diff>

<commit_message>
ip privado removido do rip
</commit_message>
<xml_diff>
--- a/relatorio2.docx
+++ b/relatorio2.docx
@@ -561,7 +561,7 @@
           <w:sz w:val="22"/>
           <w:szCs w:val="22"/>
         </w:rPr>
-        <w:t xml:space="preserve">Para o que o acesso a clientes.contatudo.gsr seja por HTTPS foi gerado um certificado auto-assinado com </w:t>
+        <w:t xml:space="preserve">Para o que o acesso a </w:t>
       </w:r>
       <w:r>
         <w:rPr>
@@ -572,18 +572,34 @@
           <w:sz w:val="22"/>
           <w:szCs w:val="22"/>
         </w:rPr>
-        <w:t>openssl</w:t>
-      </w:r>
-      <w:r>
-        <w:rPr>
-          <w:b w:val="false"/>
-          <w:bCs w:val="false"/>
-          <w:i w:val="false"/>
-          <w:iCs w:val="false"/>
-          <w:sz w:val="22"/>
-          <w:szCs w:val="22"/>
-        </w:rPr>
-        <w:t xml:space="preserve">, adicionada nova configuração para este site e a activação do acesso por SSL com o comando </w:t>
+        <w:t>clientes.contatudo.gsr</w:t>
+      </w:r>
+      <w:r>
+        <w:rPr>
+          <w:b w:val="false"/>
+          <w:bCs w:val="false"/>
+          <w:sz w:val="22"/>
+          <w:szCs w:val="22"/>
+        </w:rPr>
+        <w:t xml:space="preserve"> seja por </w:t>
+      </w:r>
+      <w:r>
+        <w:rPr>
+          <w:b/>
+          <w:bCs/>
+          <w:sz w:val="22"/>
+          <w:szCs w:val="22"/>
+        </w:rPr>
+        <w:t>HTTPS</w:t>
+      </w:r>
+      <w:r>
+        <w:rPr>
+          <w:b w:val="false"/>
+          <w:bCs w:val="false"/>
+          <w:sz w:val="22"/>
+          <w:szCs w:val="22"/>
+        </w:rPr>
+        <w:t xml:space="preserve"> foi gerado um certificado auto-assinado com </w:t>
       </w:r>
       <w:r>
         <w:rPr>
@@ -594,38 +610,128 @@
           <w:sz w:val="22"/>
           <w:szCs w:val="22"/>
         </w:rPr>
-        <w:t>a2enmod ssl.</w:t>
-      </w:r>
-    </w:p>
-    <w:p>
-      <w:pPr>
-        <w:pStyle w:val="Normal"/>
-        <w:rPr/>
-      </w:pPr>
-      <w:r>
-        <w:rPr>
-          <w:b/>
-          <w:bCs/>
-          <w:color w:val="3333FF"/>
-          <w:sz w:val="32"/>
-          <w:szCs w:val="32"/>
-        </w:rPr>
-        <w:t>HTTP</w:t>
-      </w:r>
-    </w:p>
-    <w:p>
-      <w:pPr>
-        <w:pStyle w:val="Normal"/>
-        <w:rPr/>
-      </w:pPr>
-      <w:r>
-        <w:rPr>
-          <w:b w:val="false"/>
-          <w:bCs w:val="false"/>
-          <w:sz w:val="22"/>
-          <w:szCs w:val="22"/>
-        </w:rPr>
-        <w:t xml:space="preserve">Restringir o acesso ao intranet.contatudo.gsr foi efectuado através das directivas </w:t>
+        <w:t>openssl</w:t>
+      </w:r>
+      <w:r>
+        <w:rPr>
+          <w:b w:val="false"/>
+          <w:bCs w:val="false"/>
+          <w:i w:val="false"/>
+          <w:iCs w:val="false"/>
+          <w:sz w:val="22"/>
+          <w:szCs w:val="22"/>
+        </w:rPr>
+        <w:t xml:space="preserve">, adicionada nova configuração para </w:t>
+      </w:r>
+      <w:r>
+        <w:rPr>
+          <w:b w:val="false"/>
+          <w:bCs w:val="false"/>
+          <w:i w:val="false"/>
+          <w:iCs w:val="false"/>
+          <w:sz w:val="22"/>
+          <w:szCs w:val="22"/>
+        </w:rPr>
+        <w:t xml:space="preserve">reencaminhar trafico </w:t>
+      </w:r>
+      <w:r>
+        <w:rPr>
+          <w:b/>
+          <w:bCs/>
+          <w:i w:val="false"/>
+          <w:iCs w:val="false"/>
+          <w:sz w:val="22"/>
+          <w:szCs w:val="22"/>
+        </w:rPr>
+        <w:t xml:space="preserve">HTTP </w:t>
+      </w:r>
+      <w:r>
+        <w:rPr>
+          <w:b w:val="false"/>
+          <w:bCs w:val="false"/>
+          <w:i w:val="false"/>
+          <w:iCs w:val="false"/>
+          <w:sz w:val="22"/>
+          <w:szCs w:val="22"/>
+        </w:rPr>
+        <w:t xml:space="preserve">(Port:80) para </w:t>
+      </w:r>
+      <w:r>
+        <w:rPr>
+          <w:b/>
+          <w:bCs/>
+          <w:i w:val="false"/>
+          <w:iCs w:val="false"/>
+          <w:sz w:val="22"/>
+          <w:szCs w:val="22"/>
+        </w:rPr>
+        <w:t>HTTPS</w:t>
+      </w:r>
+      <w:r>
+        <w:rPr>
+          <w:b w:val="false"/>
+          <w:bCs w:val="false"/>
+          <w:i w:val="false"/>
+          <w:iCs w:val="false"/>
+          <w:sz w:val="22"/>
+          <w:szCs w:val="22"/>
+        </w:rPr>
+        <w:t xml:space="preserve"> </w:t>
+      </w:r>
+      <w:r>
+        <w:rPr>
+          <w:b w:val="false"/>
+          <w:bCs w:val="false"/>
+          <w:i w:val="false"/>
+          <w:iCs w:val="false"/>
+          <w:sz w:val="22"/>
+          <w:szCs w:val="22"/>
+        </w:rPr>
+        <w:t>(Port:443)</w:t>
+      </w:r>
+      <w:r>
+        <w:rPr>
+          <w:b/>
+          <w:bCs/>
+          <w:i w:val="false"/>
+          <w:iCs w:val="false"/>
+          <w:sz w:val="22"/>
+          <w:szCs w:val="22"/>
+        </w:rPr>
+        <w:t xml:space="preserve"> </w:t>
+      </w:r>
+      <w:r>
+        <w:rPr>
+          <w:b w:val="false"/>
+          <w:bCs w:val="false"/>
+          <w:i w:val="false"/>
+          <w:iCs w:val="false"/>
+          <w:sz w:val="22"/>
+          <w:szCs w:val="22"/>
+        </w:rPr>
+        <w:t xml:space="preserve">e a activação do acesso por </w:t>
+      </w:r>
+      <w:r>
+        <w:rPr>
+          <w:b/>
+          <w:bCs/>
+          <w:i w:val="false"/>
+          <w:iCs w:val="false"/>
+          <w:sz w:val="22"/>
+          <w:szCs w:val="22"/>
+        </w:rPr>
+        <w:t>SSL</w:t>
+      </w:r>
+      <w:r>
+        <w:rPr>
+          <w:b w:val="false"/>
+          <w:bCs w:val="false"/>
+          <w:i w:val="false"/>
+          <w:iCs w:val="false"/>
+          <w:sz w:val="22"/>
+          <w:szCs w:val="22"/>
+        </w:rPr>
+        <w:t xml:space="preserve"> com o comando </w:t>
       </w:r>
       <w:r>
         <w:rPr>
@@ -636,18 +742,38 @@
           <w:sz w:val="22"/>
           <w:szCs w:val="22"/>
         </w:rPr>
-        <w:t xml:space="preserve">order, allow  </w:t>
-      </w:r>
-      <w:r>
-        <w:rPr>
-          <w:b w:val="false"/>
-          <w:bCs w:val="false"/>
-          <w:i w:val="false"/>
-          <w:iCs w:val="false"/>
-          <w:sz w:val="22"/>
-          <w:szCs w:val="22"/>
-        </w:rPr>
-        <w:t xml:space="preserve">e </w:t>
+        <w:t>a2enmod ssl.</w:t>
+      </w:r>
+    </w:p>
+    <w:p>
+      <w:pPr>
+        <w:pStyle w:val="Normal"/>
+        <w:rPr/>
+      </w:pPr>
+      <w:r>
+        <w:rPr>
+          <w:b/>
+          <w:bCs/>
+          <w:color w:val="3333FF"/>
+          <w:sz w:val="32"/>
+          <w:szCs w:val="32"/>
+        </w:rPr>
+        <w:t>HTTP</w:t>
+      </w:r>
+    </w:p>
+    <w:p>
+      <w:pPr>
+        <w:pStyle w:val="Normal"/>
+        <w:rPr/>
+      </w:pPr>
+      <w:r>
+        <w:rPr>
+          <w:b w:val="false"/>
+          <w:bCs w:val="false"/>
+          <w:sz w:val="22"/>
+          <w:szCs w:val="22"/>
+        </w:rPr>
+        <w:t xml:space="preserve">Restringir o acesso ao intranet.contatudo.gsr foi efectuado através das directivas </w:t>
       </w:r>
       <w:r>
         <w:rPr>
@@ -658,6 +784,28 @@
           <w:sz w:val="22"/>
           <w:szCs w:val="22"/>
         </w:rPr>
+        <w:t xml:space="preserve">order, allow  </w:t>
+      </w:r>
+      <w:r>
+        <w:rPr>
+          <w:b w:val="false"/>
+          <w:bCs w:val="false"/>
+          <w:i w:val="false"/>
+          <w:iCs w:val="false"/>
+          <w:sz w:val="22"/>
+          <w:szCs w:val="22"/>
+        </w:rPr>
+        <w:t xml:space="preserve">e </w:t>
+      </w:r>
+      <w:r>
+        <w:rPr>
+          <w:b w:val="false"/>
+          <w:bCs w:val="false"/>
+          <w:i/>
+          <w:iCs/>
+          <w:sz w:val="22"/>
+          <w:szCs w:val="22"/>
+        </w:rPr>
         <w:t xml:space="preserve">deny  </w:t>
       </w:r>
       <w:r>
@@ -669,7 +817,29 @@
           <w:sz w:val="22"/>
           <w:szCs w:val="22"/>
         </w:rPr>
-        <w:t xml:space="preserve">que foram adicionadas a configuração restringindo o acesso ao website com base no </w:t>
+        <w:t xml:space="preserve">que foram adicionadas a configuração do site </w:t>
+      </w:r>
+      <w:r>
+        <w:rPr>
+          <w:b w:val="false"/>
+          <w:bCs w:val="false"/>
+          <w:i/>
+          <w:iCs/>
+          <w:sz w:val="22"/>
+          <w:szCs w:val="22"/>
+        </w:rPr>
+        <w:t>intranet</w:t>
+      </w:r>
+      <w:r>
+        <w:rPr>
+          <w:b w:val="false"/>
+          <w:bCs w:val="false"/>
+          <w:i w:val="false"/>
+          <w:iCs w:val="false"/>
+          <w:sz w:val="22"/>
+          <w:szCs w:val="22"/>
+        </w:rPr>
+        <w:t xml:space="preserve"> restringindo o acesso ao website com base no </w:t>
       </w:r>
       <w:r>
         <w:rPr>

</xml_diff>